<commit_message>
Jwt Token : Add required packages and generate random string to use as a key for our token and initilize model based on key in startup class/
</commit_message>
<xml_diff>
--- a/Notes.docx
+++ b/Notes.docx
@@ -4,6 +4,9 @@
   <w:body>
     <w:p>
       <w:r>
+        <w:rPr>
+          <w:noProof/>
+        </w:rPr>
         <w:drawing>
           <wp:inline distT="0" distB="0" distL="0" distR="0" wp14:anchorId="551FE00A" wp14:editId="42E2BCB2">
             <wp:extent cx="4930567" cy="4412362"/>
@@ -41,8 +44,14 @@
         </w:drawing>
       </w:r>
     </w:p>
+    <w:p/>
+    <w:p/>
+    <w:p/>
     <w:p>
       <w:r>
+        <w:rPr>
+          <w:noProof/>
+        </w:rPr>
         <w:lastRenderedPageBreak/>
         <w:drawing>
           <wp:inline distT="0" distB="0" distL="0" distR="0" wp14:anchorId="4652BB72" wp14:editId="2A61DBFA">
@@ -84,6 +93,9 @@
     <w:p/>
     <w:p>
       <w:r>
+        <w:rPr>
+          <w:noProof/>
+        </w:rPr>
         <w:lastRenderedPageBreak/>
         <w:drawing>
           <wp:inline distT="0" distB="0" distL="0" distR="0" wp14:anchorId="4C4E6CCA" wp14:editId="58F80BC0">
@@ -122,7 +134,146 @@
         </w:drawing>
       </w:r>
     </w:p>
+    <w:p>
+      <w:r>
+        <w:rPr>
+          <w:noProof/>
+        </w:rPr>
+        <w:drawing>
+          <wp:inline distT="0" distB="0" distL="0" distR="0" wp14:anchorId="3A76C07E" wp14:editId="0EC104C9">
+            <wp:extent cx="5731510" cy="3007995"/>
+            <wp:effectExtent l="0" t="0" r="2540" b="1905"/>
+            <wp:docPr id="1084012888" name="Picture 1"/>
+            <wp:cNvGraphicFramePr>
+              <a:graphicFrameLocks xmlns:a="http://schemas.openxmlformats.org/drawingml/2006/main" noChangeAspect="1"/>
+            </wp:cNvGraphicFramePr>
+            <a:graphic xmlns:a="http://schemas.openxmlformats.org/drawingml/2006/main">
+              <a:graphicData uri="http://schemas.openxmlformats.org/drawingml/2006/picture">
+                <pic:pic xmlns:pic="http://schemas.openxmlformats.org/drawingml/2006/picture">
+                  <pic:nvPicPr>
+                    <pic:cNvPr id="1084012888" name=""/>
+                    <pic:cNvPicPr/>
+                  </pic:nvPicPr>
+                  <pic:blipFill>
+                    <a:blip r:embed="rId7"/>
+                    <a:stretch>
+                      <a:fillRect/>
+                    </a:stretch>
+                  </pic:blipFill>
+                  <pic:spPr>
+                    <a:xfrm>
+                      <a:off x="0" y="0"/>
+                      <a:ext cx="5731510" cy="3007995"/>
+                    </a:xfrm>
+                    <a:prstGeom prst="rect">
+                      <a:avLst/>
+                    </a:prstGeom>
+                  </pic:spPr>
+                </pic:pic>
+              </a:graphicData>
+            </a:graphic>
+          </wp:inline>
+        </w:drawing>
+      </w:r>
+    </w:p>
+    <w:p>
+      <w:r>
+        <w:rPr>
+          <w:noProof/>
+        </w:rPr>
+        <w:lastRenderedPageBreak/>
+        <w:drawing>
+          <wp:inline distT="0" distB="0" distL="0" distR="0" wp14:anchorId="50972DEA" wp14:editId="52C94F89">
+            <wp:extent cx="5486875" cy="3276884"/>
+            <wp:effectExtent l="0" t="0" r="0" b="0"/>
+            <wp:docPr id="2108593273" name="Picture 1"/>
+            <wp:cNvGraphicFramePr>
+              <a:graphicFrameLocks xmlns:a="http://schemas.openxmlformats.org/drawingml/2006/main" noChangeAspect="1"/>
+            </wp:cNvGraphicFramePr>
+            <a:graphic xmlns:a="http://schemas.openxmlformats.org/drawingml/2006/main">
+              <a:graphicData uri="http://schemas.openxmlformats.org/drawingml/2006/picture">
+                <pic:pic xmlns:pic="http://schemas.openxmlformats.org/drawingml/2006/picture">
+                  <pic:nvPicPr>
+                    <pic:cNvPr id="2108593273" name=""/>
+                    <pic:cNvPicPr/>
+                  </pic:nvPicPr>
+                  <pic:blipFill>
+                    <a:blip r:embed="rId8"/>
+                    <a:stretch>
+                      <a:fillRect/>
+                    </a:stretch>
+                  </pic:blipFill>
+                  <pic:spPr>
+                    <a:xfrm>
+                      <a:off x="0" y="0"/>
+                      <a:ext cx="5486875" cy="3276884"/>
+                    </a:xfrm>
+                    <a:prstGeom prst="rect">
+                      <a:avLst/>
+                    </a:prstGeom>
+                  </pic:spPr>
+                </pic:pic>
+              </a:graphicData>
+            </a:graphic>
+          </wp:inline>
+        </w:drawing>
+      </w:r>
+    </w:p>
     <w:p/>
+    <w:p>
+      <w:r>
+        <w:t>Use of JWT for authentication/authorization</w:t>
+      </w:r>
+    </w:p>
+    <w:p>
+      <w:r>
+        <w:drawing>
+          <wp:inline distT="0" distB="0" distL="0" distR="0" wp14:anchorId="3C57B5BC" wp14:editId="0BE3B29C">
+            <wp:extent cx="4701947" cy="3238781"/>
+            <wp:effectExtent l="0" t="0" r="3810" b="0"/>
+            <wp:docPr id="1808921713" name="Picture 1"/>
+            <wp:cNvGraphicFramePr>
+              <a:graphicFrameLocks xmlns:a="http://schemas.openxmlformats.org/drawingml/2006/main" noChangeAspect="1"/>
+            </wp:cNvGraphicFramePr>
+            <a:graphic xmlns:a="http://schemas.openxmlformats.org/drawingml/2006/main">
+              <a:graphicData uri="http://schemas.openxmlformats.org/drawingml/2006/picture">
+                <pic:pic xmlns:pic="http://schemas.openxmlformats.org/drawingml/2006/picture">
+                  <pic:nvPicPr>
+                    <pic:cNvPr id="1808921713" name=""/>
+                    <pic:cNvPicPr/>
+                  </pic:nvPicPr>
+                  <pic:blipFill>
+                    <a:blip r:embed="rId9"/>
+                    <a:stretch>
+                      <a:fillRect/>
+                    </a:stretch>
+                  </pic:blipFill>
+                  <pic:spPr>
+                    <a:xfrm>
+                      <a:off x="0" y="0"/>
+                      <a:ext cx="4701947" cy="3238781"/>
+                    </a:xfrm>
+                    <a:prstGeom prst="rect">
+                      <a:avLst/>
+                    </a:prstGeom>
+                  </pic:spPr>
+                </pic:pic>
+              </a:graphicData>
+            </a:graphic>
+          </wp:inline>
+        </w:drawing>
+      </w:r>
+    </w:p>
+    <w:p>
+      <w:r>
+        <w:t>403 = Forbidden</w:t>
+      </w:r>
+    </w:p>
+    <w:p>
+      <w:r>
+        <w:t>401 = UnAuthorized</w:t>
+      </w:r>
+    </w:p>
     <w:sectPr>
       <w:pgSz w:w="11906" w:h="16838"/>
       <w:pgMar w:top="1440" w:right="1440" w:bottom="1440" w:left="1440" w:header="708" w:footer="708" w:gutter="0"/>

</xml_diff>

<commit_message>
Jwt Token : Add api which generated jwt token
</commit_message>
<xml_diff>
--- a/Notes.docx
+++ b/Notes.docx
@@ -46,7 +46,45 @@
     </w:p>
     <w:p/>
     <w:p/>
-    <w:p/>
+    <w:p>
+      <w:r>
+        <w:drawing>
+          <wp:inline distT="0" distB="0" distL="0" distR="0" wp14:anchorId="260C7FE4" wp14:editId="48930C65">
+            <wp:extent cx="4046571" cy="1417443"/>
+            <wp:effectExtent l="0" t="0" r="0" b="0"/>
+            <wp:docPr id="201998893" name="Picture 1"/>
+            <wp:cNvGraphicFramePr>
+              <a:graphicFrameLocks xmlns:a="http://schemas.openxmlformats.org/drawingml/2006/main" noChangeAspect="1"/>
+            </wp:cNvGraphicFramePr>
+            <a:graphic xmlns:a="http://schemas.openxmlformats.org/drawingml/2006/main">
+              <a:graphicData uri="http://schemas.openxmlformats.org/drawingml/2006/picture">
+                <pic:pic xmlns:pic="http://schemas.openxmlformats.org/drawingml/2006/picture">
+                  <pic:nvPicPr>
+                    <pic:cNvPr id="201998893" name=""/>
+                    <pic:cNvPicPr/>
+                  </pic:nvPicPr>
+                  <pic:blipFill>
+                    <a:blip r:embed="rId5"/>
+                    <a:stretch>
+                      <a:fillRect/>
+                    </a:stretch>
+                  </pic:blipFill>
+                  <pic:spPr>
+                    <a:xfrm>
+                      <a:off x="0" y="0"/>
+                      <a:ext cx="4046571" cy="1417443"/>
+                    </a:xfrm>
+                    <a:prstGeom prst="rect">
+                      <a:avLst/>
+                    </a:prstGeom>
+                  </pic:spPr>
+                </pic:pic>
+              </a:graphicData>
+            </a:graphic>
+          </wp:inline>
+        </w:drawing>
+      </w:r>
+    </w:p>
     <w:p>
       <w:r>
         <w:rPr>
@@ -69,7 +107,7 @@
                     <pic:cNvPicPr/>
                   </pic:nvPicPr>
                   <pic:blipFill>
-                    <a:blip r:embed="rId5"/>
+                    <a:blip r:embed="rId6"/>
                     <a:stretch>
                       <a:fillRect/>
                     </a:stretch>
@@ -113,7 +151,7 @@
                     <pic:cNvPicPr/>
                   </pic:nvPicPr>
                   <pic:blipFill>
-                    <a:blip r:embed="rId6"/>
+                    <a:blip r:embed="rId7"/>
                     <a:stretch>
                       <a:fillRect/>
                     </a:stretch>
@@ -155,7 +193,7 @@
                     <pic:cNvPicPr/>
                   </pic:nvPicPr>
                   <pic:blipFill>
-                    <a:blip r:embed="rId7"/>
+                    <a:blip r:embed="rId8"/>
                     <a:stretch>
                       <a:fillRect/>
                     </a:stretch>
@@ -198,7 +236,7 @@
                     <pic:cNvPicPr/>
                   </pic:nvPicPr>
                   <pic:blipFill>
-                    <a:blip r:embed="rId8"/>
+                    <a:blip r:embed="rId9"/>
                     <a:stretch>
                       <a:fillRect/>
                     </a:stretch>
@@ -227,6 +265,9 @@
     </w:p>
     <w:p>
       <w:r>
+        <w:rPr>
+          <w:noProof/>
+        </w:rPr>
         <w:drawing>
           <wp:inline distT="0" distB="0" distL="0" distR="0" wp14:anchorId="3C57B5BC" wp14:editId="0BE3B29C">
             <wp:extent cx="4701947" cy="3238781"/>
@@ -243,7 +284,7 @@
                     <pic:cNvPicPr/>
                   </pic:nvPicPr>
                   <pic:blipFill>
-                    <a:blip r:embed="rId9"/>
+                    <a:blip r:embed="rId10"/>
                     <a:stretch>
                       <a:fillRect/>
                     </a:stretch>

</xml_diff>

<commit_message>
Updated the Users table and added code to save newly created user into custom users table
</commit_message>
<xml_diff>
--- a/Notes.docx
+++ b/Notes.docx
@@ -85,12 +85,52 @@
         </w:drawing>
       </w:r>
     </w:p>
+    <w:p/>
+    <w:p>
+      <w:r>
+        <w:lastRenderedPageBreak/>
+        <w:drawing>
+          <wp:inline distT="0" distB="0" distL="0" distR="0" wp14:anchorId="2D50C88C" wp14:editId="0F2A7DAD">
+            <wp:extent cx="3513124" cy="2834886"/>
+            <wp:effectExtent l="0" t="0" r="0" b="3810"/>
+            <wp:docPr id="1703415833" name="Picture 1"/>
+            <wp:cNvGraphicFramePr>
+              <a:graphicFrameLocks xmlns:a="http://schemas.openxmlformats.org/drawingml/2006/main" noChangeAspect="1"/>
+            </wp:cNvGraphicFramePr>
+            <a:graphic xmlns:a="http://schemas.openxmlformats.org/drawingml/2006/main">
+              <a:graphicData uri="http://schemas.openxmlformats.org/drawingml/2006/picture">
+                <pic:pic xmlns:pic="http://schemas.openxmlformats.org/drawingml/2006/picture">
+                  <pic:nvPicPr>
+                    <pic:cNvPr id="1703415833" name=""/>
+                    <pic:cNvPicPr/>
+                  </pic:nvPicPr>
+                  <pic:blipFill>
+                    <a:blip r:embed="rId6"/>
+                    <a:stretch>
+                      <a:fillRect/>
+                    </a:stretch>
+                  </pic:blipFill>
+                  <pic:spPr>
+                    <a:xfrm>
+                      <a:off x="0" y="0"/>
+                      <a:ext cx="3513124" cy="2834886"/>
+                    </a:xfrm>
+                    <a:prstGeom prst="rect">
+                      <a:avLst/>
+                    </a:prstGeom>
+                  </pic:spPr>
+                </pic:pic>
+              </a:graphicData>
+            </a:graphic>
+          </wp:inline>
+        </w:drawing>
+      </w:r>
+    </w:p>
     <w:p>
       <w:r>
         <w:rPr>
           <w:noProof/>
         </w:rPr>
-        <w:lastRenderedPageBreak/>
         <w:drawing>
           <wp:inline distT="0" distB="0" distL="0" distR="0" wp14:anchorId="4652BB72" wp14:editId="2A61DBFA">
             <wp:extent cx="5731510" cy="5326380"/>
@@ -107,7 +147,7 @@
                     <pic:cNvPicPr/>
                   </pic:nvPicPr>
                   <pic:blipFill>
-                    <a:blip r:embed="rId6"/>
+                    <a:blip r:embed="rId7"/>
                     <a:stretch>
                       <a:fillRect/>
                     </a:stretch>
@@ -151,7 +191,7 @@
                     <pic:cNvPicPr/>
                   </pic:nvPicPr>
                   <pic:blipFill>
-                    <a:blip r:embed="rId7"/>
+                    <a:blip r:embed="rId8"/>
                     <a:stretch>
                       <a:fillRect/>
                     </a:stretch>
@@ -193,7 +233,7 @@
                     <pic:cNvPicPr/>
                   </pic:nvPicPr>
                   <pic:blipFill>
-                    <a:blip r:embed="rId8"/>
+                    <a:blip r:embed="rId9"/>
                     <a:stretch>
                       <a:fillRect/>
                     </a:stretch>
@@ -236,7 +276,7 @@
                     <pic:cNvPicPr/>
                   </pic:nvPicPr>
                   <pic:blipFill>
-                    <a:blip r:embed="rId9"/>
+                    <a:blip r:embed="rId10"/>
                     <a:stretch>
                       <a:fillRect/>
                     </a:stretch>
@@ -284,7 +324,7 @@
                     <pic:cNvPicPr/>
                   </pic:nvPicPr>
                   <pic:blipFill>
-                    <a:blip r:embed="rId10"/>
+                    <a:blip r:embed="rId11"/>
                     <a:stretch>
                       <a:fillRect/>
                     </a:stretch>

</xml_diff>

<commit_message>
Adding Refresh Token Table to database and added dependent code changes
</commit_message>
<xml_diff>
--- a/Notes.docx
+++ b/Notes.docx
@@ -48,6 +48,9 @@
     <w:p/>
     <w:p>
       <w:r>
+        <w:rPr>
+          <w:noProof/>
+        </w:rPr>
         <w:drawing>
           <wp:inline distT="0" distB="0" distL="0" distR="0" wp14:anchorId="260C7FE4" wp14:editId="48930C65">
             <wp:extent cx="4046571" cy="1417443"/>
@@ -88,6 +91,9 @@
     <w:p/>
     <w:p>
       <w:r>
+        <w:rPr>
+          <w:noProof/>
+        </w:rPr>
         <w:lastRenderedPageBreak/>
         <w:drawing>
           <wp:inline distT="0" distB="0" distL="0" distR="0" wp14:anchorId="2D50C88C" wp14:editId="0F2A7DAD">
@@ -352,9 +358,151 @@
     </w:p>
     <w:p>
       <w:r>
-        <w:t>401 = UnAuthorized</w:t>
-      </w:r>
-    </w:p>
+        <w:t xml:space="preserve">401 = </w:t>
+      </w:r>
+      <w:proofErr w:type="spellStart"/>
+      <w:r>
+        <w:t>UnAuthorized</w:t>
+      </w:r>
+      <w:proofErr w:type="spellEnd"/>
+    </w:p>
+    <w:p/>
+    <w:p/>
+    <w:p/>
+    <w:p>
+      <w:r>
+        <w:rPr>
+          <w:noProof/>
+        </w:rPr>
+        <w:lastRenderedPageBreak/>
+        <w:drawing>
+          <wp:inline distT="0" distB="0" distL="0" distR="0" wp14:anchorId="2D3E999E" wp14:editId="5597FE7D">
+            <wp:extent cx="5067739" cy="4084674"/>
+            <wp:effectExtent l="0" t="0" r="0" b="0"/>
+            <wp:docPr id="1826839939" name="Picture 1"/>
+            <wp:cNvGraphicFramePr>
+              <a:graphicFrameLocks xmlns:a="http://schemas.openxmlformats.org/drawingml/2006/main" noChangeAspect="1"/>
+            </wp:cNvGraphicFramePr>
+            <a:graphic xmlns:a="http://schemas.openxmlformats.org/drawingml/2006/main">
+              <a:graphicData uri="http://schemas.openxmlformats.org/drawingml/2006/picture">
+                <pic:pic xmlns:pic="http://schemas.openxmlformats.org/drawingml/2006/picture">
+                  <pic:nvPicPr>
+                    <pic:cNvPr id="1826839939" name=""/>
+                    <pic:cNvPicPr/>
+                  </pic:nvPicPr>
+                  <pic:blipFill>
+                    <a:blip r:embed="rId12"/>
+                    <a:stretch>
+                      <a:fillRect/>
+                    </a:stretch>
+                  </pic:blipFill>
+                  <pic:spPr>
+                    <a:xfrm>
+                      <a:off x="0" y="0"/>
+                      <a:ext cx="5067739" cy="4084674"/>
+                    </a:xfrm>
+                    <a:prstGeom prst="rect">
+                      <a:avLst/>
+                    </a:prstGeom>
+                  </pic:spPr>
+                </pic:pic>
+              </a:graphicData>
+            </a:graphic>
+          </wp:inline>
+        </w:drawing>
+      </w:r>
+    </w:p>
+    <w:p>
+      <w:r>
+        <w:rPr>
+          <w:noProof/>
+        </w:rPr>
+        <w:drawing>
+          <wp:inline distT="0" distB="0" distL="0" distR="0" wp14:anchorId="3B9FEF1B" wp14:editId="01A4C3BE">
+            <wp:extent cx="4054191" cy="1242168"/>
+            <wp:effectExtent l="0" t="0" r="3810" b="0"/>
+            <wp:docPr id="1694140115" name="Picture 1"/>
+            <wp:cNvGraphicFramePr>
+              <a:graphicFrameLocks xmlns:a="http://schemas.openxmlformats.org/drawingml/2006/main" noChangeAspect="1"/>
+            </wp:cNvGraphicFramePr>
+            <a:graphic xmlns:a="http://schemas.openxmlformats.org/drawingml/2006/main">
+              <a:graphicData uri="http://schemas.openxmlformats.org/drawingml/2006/picture">
+                <pic:pic xmlns:pic="http://schemas.openxmlformats.org/drawingml/2006/picture">
+                  <pic:nvPicPr>
+                    <pic:cNvPr id="1694140115" name=""/>
+                    <pic:cNvPicPr/>
+                  </pic:nvPicPr>
+                  <pic:blipFill>
+                    <a:blip r:embed="rId13"/>
+                    <a:stretch>
+                      <a:fillRect/>
+                    </a:stretch>
+                  </pic:blipFill>
+                  <pic:spPr>
+                    <a:xfrm>
+                      <a:off x="0" y="0"/>
+                      <a:ext cx="4054191" cy="1242168"/>
+                    </a:xfrm>
+                    <a:prstGeom prst="rect">
+                      <a:avLst/>
+                    </a:prstGeom>
+                  </pic:spPr>
+                </pic:pic>
+              </a:graphicData>
+            </a:graphic>
+          </wp:inline>
+        </w:drawing>
+      </w:r>
+    </w:p>
+    <w:p/>
+    <w:p/>
+    <w:p/>
+    <w:p>
+      <w:r>
+        <w:t>Concept of Refresh Tokens</w:t>
+      </w:r>
+    </w:p>
+    <w:p>
+      <w:r>
+        <w:lastRenderedPageBreak/>
+        <w:drawing>
+          <wp:inline distT="0" distB="0" distL="0" distR="0" wp14:anchorId="312EF86C" wp14:editId="230F8C1B">
+            <wp:extent cx="5731510" cy="3659505"/>
+            <wp:effectExtent l="0" t="0" r="2540" b="0"/>
+            <wp:docPr id="1723262211" name="Picture 1"/>
+            <wp:cNvGraphicFramePr>
+              <a:graphicFrameLocks xmlns:a="http://schemas.openxmlformats.org/drawingml/2006/main" noChangeAspect="1"/>
+            </wp:cNvGraphicFramePr>
+            <a:graphic xmlns:a="http://schemas.openxmlformats.org/drawingml/2006/main">
+              <a:graphicData uri="http://schemas.openxmlformats.org/drawingml/2006/picture">
+                <pic:pic xmlns:pic="http://schemas.openxmlformats.org/drawingml/2006/picture">
+                  <pic:nvPicPr>
+                    <pic:cNvPr id="1723262211" name=""/>
+                    <pic:cNvPicPr/>
+                  </pic:nvPicPr>
+                  <pic:blipFill>
+                    <a:blip r:embed="rId14"/>
+                    <a:stretch>
+                      <a:fillRect/>
+                    </a:stretch>
+                  </pic:blipFill>
+                  <pic:spPr>
+                    <a:xfrm>
+                      <a:off x="0" y="0"/>
+                      <a:ext cx="5731510" cy="3659505"/>
+                    </a:xfrm>
+                    <a:prstGeom prst="rect">
+                      <a:avLst/>
+                    </a:prstGeom>
+                  </pic:spPr>
+                </pic:pic>
+              </a:graphicData>
+            </a:graphic>
+          </wp:inline>
+        </w:drawing>
+      </w:r>
+    </w:p>
+    <w:p/>
     <w:sectPr>
       <w:pgSz w:w="11906" w:h="16838"/>
       <w:pgMar w:top="1440" w:right="1440" w:bottom="1440" w:left="1440" w:header="708" w:footer="708" w:gutter="0"/>

</xml_diff>

<commit_message>
Implemented load user profile information based on only jwt token with no other info passed.
</commit_message>
<xml_diff>
--- a/Notes.docx
+++ b/Notes.docx
@@ -358,13 +358,8 @@
     </w:p>
     <w:p>
       <w:r>
-        <w:t xml:space="preserve">401 = </w:t>
-      </w:r>
-      <w:proofErr w:type="spellStart"/>
-      <w:r>
-        <w:t>UnAuthorized</w:t>
-      </w:r>
-      <w:proofErr w:type="spellEnd"/>
+        <w:t>401 = UnAuthorized</w:t>
+      </w:r>
     </w:p>
     <w:p/>
     <w:p/>
@@ -464,6 +459,9 @@
     </w:p>
     <w:p>
       <w:r>
+        <w:rPr>
+          <w:noProof/>
+        </w:rPr>
         <w:lastRenderedPageBreak/>
         <w:drawing>
           <wp:inline distT="0" distB="0" distL="0" distR="0" wp14:anchorId="312EF86C" wp14:editId="230F8C1B">
@@ -490,6 +488,86 @@
                     <a:xfrm>
                       <a:off x="0" y="0"/>
                       <a:ext cx="5731510" cy="3659505"/>
+                    </a:xfrm>
+                    <a:prstGeom prst="rect">
+                      <a:avLst/>
+                    </a:prstGeom>
+                  </pic:spPr>
+                </pic:pic>
+              </a:graphicData>
+            </a:graphic>
+          </wp:inline>
+        </w:drawing>
+      </w:r>
+    </w:p>
+    <w:p/>
+    <w:p>
+      <w:r>
+        <w:drawing>
+          <wp:inline distT="0" distB="0" distL="0" distR="0" wp14:anchorId="35FCEBF7" wp14:editId="4541D6CD">
+            <wp:extent cx="5731510" cy="1899285"/>
+            <wp:effectExtent l="0" t="0" r="2540" b="5715"/>
+            <wp:docPr id="800767775" name="Picture 1"/>
+            <wp:cNvGraphicFramePr>
+              <a:graphicFrameLocks xmlns:a="http://schemas.openxmlformats.org/drawingml/2006/main" noChangeAspect="1"/>
+            </wp:cNvGraphicFramePr>
+            <a:graphic xmlns:a="http://schemas.openxmlformats.org/drawingml/2006/main">
+              <a:graphicData uri="http://schemas.openxmlformats.org/drawingml/2006/picture">
+                <pic:pic xmlns:pic="http://schemas.openxmlformats.org/drawingml/2006/picture">
+                  <pic:nvPicPr>
+                    <pic:cNvPr id="800767775" name=""/>
+                    <pic:cNvPicPr/>
+                  </pic:nvPicPr>
+                  <pic:blipFill>
+                    <a:blip r:embed="rId15"/>
+                    <a:stretch>
+                      <a:fillRect/>
+                    </a:stretch>
+                  </pic:blipFill>
+                  <pic:spPr>
+                    <a:xfrm>
+                      <a:off x="0" y="0"/>
+                      <a:ext cx="5731510" cy="1899285"/>
+                    </a:xfrm>
+                    <a:prstGeom prst="rect">
+                      <a:avLst/>
+                    </a:prstGeom>
+                  </pic:spPr>
+                </pic:pic>
+              </a:graphicData>
+            </a:graphic>
+          </wp:inline>
+        </w:drawing>
+      </w:r>
+    </w:p>
+    <w:p/>
+    <w:p>
+      <w:r>
+        <w:drawing>
+          <wp:inline distT="0" distB="0" distL="0" distR="0" wp14:anchorId="4F7443CE" wp14:editId="64D351A1">
+            <wp:extent cx="5731510" cy="1992630"/>
+            <wp:effectExtent l="0" t="0" r="2540" b="7620"/>
+            <wp:docPr id="291718653" name="Picture 1"/>
+            <wp:cNvGraphicFramePr>
+              <a:graphicFrameLocks xmlns:a="http://schemas.openxmlformats.org/drawingml/2006/main" noChangeAspect="1"/>
+            </wp:cNvGraphicFramePr>
+            <a:graphic xmlns:a="http://schemas.openxmlformats.org/drawingml/2006/main">
+              <a:graphicData uri="http://schemas.openxmlformats.org/drawingml/2006/picture">
+                <pic:pic xmlns:pic="http://schemas.openxmlformats.org/drawingml/2006/picture">
+                  <pic:nvPicPr>
+                    <pic:cNvPr id="291718653" name=""/>
+                    <pic:cNvPicPr/>
+                  </pic:nvPicPr>
+                  <pic:blipFill>
+                    <a:blip r:embed="rId16"/>
+                    <a:stretch>
+                      <a:fillRect/>
+                    </a:stretch>
+                  </pic:blipFill>
+                  <pic:spPr>
+                    <a:xfrm>
+                      <a:off x="0" y="0"/>
+                      <a:ext cx="5731510" cy="1992630"/>
                     </a:xfrm>
                     <a:prstGeom prst="rect">
                       <a:avLst/>

</xml_diff>

<commit_message>
Added update profile which utilized jwt token to get and update profile
</commit_message>
<xml_diff>
--- a/Notes.docx
+++ b/Notes.docx
@@ -358,8 +358,13 @@
     </w:p>
     <w:p>
       <w:r>
-        <w:t>401 = UnAuthorized</w:t>
-      </w:r>
+        <w:t xml:space="preserve">401 = </w:t>
+      </w:r>
+      <w:proofErr w:type="spellStart"/>
+      <w:r>
+        <w:t>UnAuthorized</w:t>
+      </w:r>
+      <w:proofErr w:type="spellEnd"/>
     </w:p>
     <w:p/>
     <w:p/>
@@ -568,6 +573,46 @@
                     <a:xfrm>
                       <a:off x="0" y="0"/>
                       <a:ext cx="5731510" cy="1992630"/>
+                    </a:xfrm>
+                    <a:prstGeom prst="rect">
+                      <a:avLst/>
+                    </a:prstGeom>
+                  </pic:spPr>
+                </pic:pic>
+              </a:graphicData>
+            </a:graphic>
+          </wp:inline>
+        </w:drawing>
+      </w:r>
+    </w:p>
+    <w:p>
+      <w:r>
+        <w:lastRenderedPageBreak/>
+        <w:drawing>
+          <wp:inline distT="0" distB="0" distL="0" distR="0" wp14:anchorId="7233E443" wp14:editId="4BC8E5F6">
+            <wp:extent cx="4267570" cy="990686"/>
+            <wp:effectExtent l="0" t="0" r="0" b="0"/>
+            <wp:docPr id="490896525" name="Picture 1"/>
+            <wp:cNvGraphicFramePr>
+              <a:graphicFrameLocks xmlns:a="http://schemas.openxmlformats.org/drawingml/2006/main" noChangeAspect="1"/>
+            </wp:cNvGraphicFramePr>
+            <a:graphic xmlns:a="http://schemas.openxmlformats.org/drawingml/2006/main">
+              <a:graphicData uri="http://schemas.openxmlformats.org/drawingml/2006/picture">
+                <pic:pic xmlns:pic="http://schemas.openxmlformats.org/drawingml/2006/picture">
+                  <pic:nvPicPr>
+                    <pic:cNvPr id="490896525" name=""/>
+                    <pic:cNvPicPr/>
+                  </pic:nvPicPr>
+                  <pic:blipFill>
+                    <a:blip r:embed="rId17"/>
+                    <a:stretch>
+                      <a:fillRect/>
+                    </a:stretch>
+                  </pic:blipFill>
+                  <pic:spPr>
+                    <a:xfrm>
+                      <a:off x="0" y="0"/>
+                      <a:ext cx="4267570" cy="990686"/>
                     </a:xfrm>
                     <a:prstGeom prst="rect">
                       <a:avLst/>

</xml_diff>